<commit_message>
fixed TMDB API security issue
</commit_message>
<xml_diff>
--- a/Design/Card design, data, overflow, pro, etc.. 09172025.docx
+++ b/Design/Card design, data, overflow, pro, etc.. 09172025.docx
@@ -40,60 +40,27 @@
         <w:t>Layout:</w:t>
       </w:r>
       <w:r>
-        <w:t> Horizontal scrolling carousels with compact poster </w:t>
-      </w:r>
-      <w:proofErr w:type="spellStart"/>
-      <w:r>
-        <w:t>cards</w:t>
+        <w:t> Horizontal scrolling carousels with compact poster cards</w:t>
       </w:r>
       <w:r>
         <w:rPr>
           <w:b/>
           <w:bCs/>
         </w:rPr>
-        <w:t>CSS</w:t>
-      </w:r>
-      <w:proofErr w:type="spellEnd"/>
+        <w:t>CSS Class:</w:t>
+      </w:r>
+      <w:r>
+        <w:t> .preview-card</w:t>
+      </w:r>
+      <w:r>
+        <w:t xml:space="preserve"> </w:t>
+      </w:r>
       <w:r>
         <w:rPr>
           <w:b/>
           <w:bCs/>
         </w:rPr>
-        <w:t> Class</w:t>
-      </w:r>
-      <w:proofErr w:type="gramStart"/>
-      <w:r>
-        <w:rPr>
-          <w:b/>
-          <w:bCs/>
-        </w:rPr>
-        <w:t>:</w:t>
-      </w:r>
-      <w:r>
-        <w:t> .preview</w:t>
-      </w:r>
-      <w:proofErr w:type="gramEnd"/>
-      <w:r>
-        <w:t>-</w:t>
-      </w:r>
-      <w:proofErr w:type="spellStart"/>
-      <w:r>
-        <w:t>card</w:t>
-      </w:r>
-      <w:r>
-        <w:rPr>
-          <w:b/>
-          <w:bCs/>
-        </w:rPr>
-        <w:t>Card</w:t>
-      </w:r>
-      <w:proofErr w:type="spellEnd"/>
-      <w:r>
-        <w:rPr>
-          <w:b/>
-          <w:bCs/>
-        </w:rPr>
-        <w:t> Structure:</w:t>
+        <w:t>Card Structure:</w:t>
       </w:r>
     </w:p>
     <w:p>
@@ -201,11 +168,7 @@
         <w:t> </w:t>
       </w:r>
       <w:r>
-        <w:t>Watched</w:t>
-      </w:r>
-      <w:proofErr w:type="gramStart"/>
-      <w:r>
-        <w:t xml:space="preserve">, </w:t>
+        <w:t xml:space="preserve">Watched, </w:t>
       </w:r>
       <w:r>
         <w:rPr>
@@ -214,11 +177,7 @@
         <w:t>📖</w:t>
       </w:r>
       <w:r>
-        <w:t> Move</w:t>
-      </w:r>
-      <w:proofErr w:type="gramEnd"/>
-      <w:r>
-        <w:t xml:space="preserve"> to Wishlist, </w:t>
+        <w:t xml:space="preserve"> Move to Wishlist, </w:t>
       </w:r>
       <w:r>
         <w:rPr>
@@ -322,7 +281,7 @@
     <w:p>
       <w:r>
         <w:pict w14:anchorId="655DF0B5">
-          <v:rect id="_x0000_i1061" style="width:0;height:.75pt" o:hralign="center" o:hrstd="t" o:hr="t" fillcolor="#a0a0a0" stroked="f"/>
+          <v:rect id="_x0000_i1025" style="width:0;height:.75pt" o:hralign="center" o:hrstd="t" o:hr="t" fillcolor="#a0a0a0" stroked="f"/>
         </w:pict>
       </w:r>
     </w:p>
@@ -358,60 +317,24 @@
         <w:t>Layout:</w:t>
       </w:r>
       <w:r>
-        <w:t xml:space="preserve"> Desktop - horizontal (poster left, content right), Mobile - vertical (poster top, content </w:t>
-      </w:r>
-      <w:proofErr w:type="gramStart"/>
-      <w:r>
-        <w:t>below)</w:t>
+        <w:t> Desktop - horizontal (poster left, content right), Mobile - vertical (poster top, content below)</w:t>
       </w:r>
       <w:r>
         <w:rPr>
           <w:b/>
           <w:bCs/>
         </w:rPr>
-        <w:t>CSS</w:t>
-      </w:r>
-      <w:proofErr w:type="gramEnd"/>
+        <w:t>CSS Class:</w:t>
+      </w:r>
+      <w:r>
+        <w:t> .show-card</w:t>
+      </w:r>
       <w:r>
         <w:rPr>
           <w:b/>
           <w:bCs/>
         </w:rPr>
-        <w:t> Class</w:t>
-      </w:r>
-      <w:proofErr w:type="gramStart"/>
-      <w:r>
-        <w:rPr>
-          <w:b/>
-          <w:bCs/>
-        </w:rPr>
-        <w:t>:</w:t>
-      </w:r>
-      <w:r>
-        <w:t> .show</w:t>
-      </w:r>
-      <w:proofErr w:type="gramEnd"/>
-      <w:r>
-        <w:t>-</w:t>
-      </w:r>
-      <w:proofErr w:type="spellStart"/>
-      <w:r>
-        <w:t>card</w:t>
-      </w:r>
-      <w:r>
-        <w:rPr>
-          <w:b/>
-          <w:bCs/>
-        </w:rPr>
-        <w:t>Card</w:t>
-      </w:r>
-      <w:proofErr w:type="spellEnd"/>
-      <w:r>
-        <w:rPr>
-          <w:b/>
-          <w:bCs/>
-        </w:rPr>
-        <w:t xml:space="preserve"> Structure:</w:t>
+        <w:t>Card Structure:</w:t>
       </w:r>
     </w:p>
     <w:p>
@@ -538,15 +461,7 @@
         <w:t>Action Buttons:</w:t>
       </w:r>
       <w:r>
-        <w:t> Watch/</w:t>
-      </w:r>
-      <w:proofErr w:type="spellStart"/>
-      <w:r>
-        <w:t>Unwatch</w:t>
-      </w:r>
-      <w:proofErr w:type="spellEnd"/>
-      <w:r>
-        <w:t>, Add to Wishlist, Rate (1-5 stars)</w:t>
+        <w:t> Watch/Unwatch, Add to Wishlist, Rate (1-5 stars)</w:t>
       </w:r>
     </w:p>
     <w:p>
@@ -616,7 +531,7 @@
     <w:p>
       <w:r>
         <w:pict w14:anchorId="5FE8392D">
-          <v:rect id="_x0000_i1062" style="width:0;height:.75pt" o:hralign="center" o:hrstd="t" o:hr="t" fillcolor="#a0a0a0" stroked="f"/>
+          <v:rect id="_x0000_i1026" style="width:0;height:.75pt" o:hralign="center" o:hrstd="t" o:hr="t" fillcolor="#a0a0a0" stroked="f"/>
         </w:pict>
       </w:r>
     </w:p>
@@ -652,68 +567,24 @@
         <w:t>Layout:</w:t>
       </w:r>
       <w:r>
-        <w:t xml:space="preserve"> Grid layout with poster-focused </w:t>
-      </w:r>
-      <w:proofErr w:type="spellStart"/>
-      <w:r>
-        <w:t>design</w:t>
+        <w:t> Grid layout with poster-focused design</w:t>
       </w:r>
       <w:r>
         <w:rPr>
           <w:b/>
           <w:bCs/>
         </w:rPr>
-        <w:t>CSS</w:t>
-      </w:r>
-      <w:proofErr w:type="spellEnd"/>
+        <w:t>CSS Classes:</w:t>
+      </w:r>
+      <w:r>
+        <w:t> .search-result-item, .search-results-grid</w:t>
+      </w:r>
       <w:r>
         <w:rPr>
           <w:b/>
           <w:bCs/>
         </w:rPr>
-        <w:t xml:space="preserve"> Classes</w:t>
-      </w:r>
-      <w:proofErr w:type="gramStart"/>
-      <w:r>
-        <w:rPr>
-          <w:b/>
-          <w:bCs/>
-        </w:rPr>
-        <w:t>:</w:t>
-      </w:r>
-      <w:r>
-        <w:t> .search</w:t>
-      </w:r>
-      <w:proofErr w:type="gramEnd"/>
-      <w:r>
-        <w:t>-result-item</w:t>
-      </w:r>
-      <w:proofErr w:type="gramStart"/>
-      <w:r>
-        <w:t>, .search</w:t>
-      </w:r>
-      <w:proofErr w:type="gramEnd"/>
-      <w:r>
-        <w:t>-results-</w:t>
-      </w:r>
-      <w:proofErr w:type="spellStart"/>
-      <w:r>
-        <w:t>grid</w:t>
-      </w:r>
-      <w:r>
-        <w:rPr>
-          <w:b/>
-          <w:bCs/>
-        </w:rPr>
-        <w:t>Card</w:t>
-      </w:r>
-      <w:proofErr w:type="spellEnd"/>
-      <w:r>
-        <w:rPr>
-          <w:b/>
-          <w:bCs/>
-        </w:rPr>
-        <w:t xml:space="preserve"> Structure:</w:t>
+        <w:t>Card Structure:</w:t>
       </w:r>
     </w:p>
     <w:p>
@@ -848,13 +719,8 @@
           <w:numId w:val="31"/>
         </w:numPr>
       </w:pPr>
-      <w:proofErr w:type="gramStart"/>
-      <w:r>
-        <w:t>Quick</w:t>
-      </w:r>
-      <w:proofErr w:type="gramEnd"/>
-      <w:r>
-        <w:t> add actions</w:t>
+      <w:r>
+        <w:t>Quick add actions</w:t>
       </w:r>
     </w:p>
     <w:p>
@@ -882,7 +748,7 @@
     <w:p>
       <w:r>
         <w:pict w14:anchorId="6AE662FD">
-          <v:rect id="_x0000_i1063" style="width:0;height:.75pt" o:hralign="center" o:hrstd="t" o:hr="t" fillcolor="#a0a0a0" stroked="f"/>
+          <v:rect id="_x0000_i1027" style="width:0;height:.75pt" o:hralign="center" o:hrstd="t" o:hr="t" fillcolor="#a0a0a0" stroked="f"/>
         </w:pict>
       </w:r>
     </w:p>
@@ -919,68 +785,24 @@
         <w:t>Layout:</w:t>
       </w:r>
       <w:r>
-        <w:t xml:space="preserve"> Horizontal scrolling rows with poster </w:t>
-      </w:r>
-      <w:proofErr w:type="spellStart"/>
-      <w:r>
-        <w:t>cards</w:t>
+        <w:t> Horizontal scrolling rows with poster cards</w:t>
       </w:r>
       <w:r>
         <w:rPr>
           <w:b/>
           <w:bCs/>
         </w:rPr>
-        <w:t>CSS</w:t>
-      </w:r>
-      <w:proofErr w:type="spellEnd"/>
+        <w:t>CSS Classes:</w:t>
+      </w:r>
+      <w:r>
+        <w:t> .curated-row, .row__scroller</w:t>
+      </w:r>
       <w:r>
         <w:rPr>
           <w:b/>
           <w:bCs/>
         </w:rPr>
-        <w:t> Classes</w:t>
-      </w:r>
-      <w:proofErr w:type="gramStart"/>
-      <w:r>
-        <w:rPr>
-          <w:b/>
-          <w:bCs/>
-        </w:rPr>
-        <w:t>:</w:t>
-      </w:r>
-      <w:r>
-        <w:t> .curated</w:t>
-      </w:r>
-      <w:proofErr w:type="gramEnd"/>
-      <w:r>
-        <w:t>-row</w:t>
-      </w:r>
-      <w:proofErr w:type="gramStart"/>
-      <w:r>
-        <w:t>, .row</w:t>
-      </w:r>
-      <w:proofErr w:type="gramEnd"/>
-      <w:r>
-        <w:t>__</w:t>
-      </w:r>
-      <w:proofErr w:type="spellStart"/>
-      <w:r>
-        <w:t>scroller</w:t>
-      </w:r>
-      <w:r>
-        <w:rPr>
-          <w:b/>
-          <w:bCs/>
-        </w:rPr>
-        <w:t>Card</w:t>
-      </w:r>
-      <w:proofErr w:type="spellEnd"/>
-      <w:r>
-        <w:rPr>
-          <w:b/>
-          <w:bCs/>
-        </w:rPr>
-        <w:t xml:space="preserve"> Structure:</w:t>
+        <w:t>Card Structure:</w:t>
       </w:r>
     </w:p>
     <w:p>
@@ -1158,7 +980,7 @@
     <w:p>
       <w:r>
         <w:pict w14:anchorId="2370767A">
-          <v:rect id="_x0000_i1064" style="width:0;height:.75pt" o:hralign="center" o:hrstd="t" o:hr="t" fillcolor="#a0a0a0" stroked="f"/>
+          <v:rect id="_x0000_i1028" style="width:0;height:.75pt" o:hralign="center" o:hrstd="t" o:hr="t" fillcolor="#a0a0a0" stroked="f"/>
         </w:pict>
       </w:r>
     </w:p>
@@ -1194,68 +1016,24 @@
         <w:t>Layout:</w:t>
       </w:r>
       <w:r>
-        <w:t xml:space="preserve"> Vertical card with header, body, and </w:t>
-      </w:r>
-      <w:proofErr w:type="spellStart"/>
-      <w:r>
-        <w:t>actions</w:t>
+        <w:t> Vertical card with header, body, and actions</w:t>
       </w:r>
       <w:r>
         <w:rPr>
           <w:b/>
           <w:bCs/>
         </w:rPr>
-        <w:t>CSS</w:t>
-      </w:r>
-      <w:proofErr w:type="spellEnd"/>
+        <w:t>CSS Classes:</w:t>
+      </w:r>
+      <w:r>
+        <w:t> .card.card--game</w:t>
+      </w:r>
       <w:r>
         <w:rPr>
           <w:b/>
           <w:bCs/>
         </w:rPr>
-        <w:t xml:space="preserve"> Classes</w:t>
-      </w:r>
-      <w:proofErr w:type="gramStart"/>
-      <w:r>
-        <w:rPr>
-          <w:b/>
-          <w:bCs/>
-        </w:rPr>
-        <w:t>:</w:t>
-      </w:r>
-      <w:r>
-        <w:t> .</w:t>
-      </w:r>
-      <w:proofErr w:type="spellStart"/>
-      <w:r>
-        <w:t>card</w:t>
-      </w:r>
-      <w:proofErr w:type="gramEnd"/>
-      <w:r>
-        <w:t>.card</w:t>
-      </w:r>
-      <w:proofErr w:type="spellEnd"/>
-      <w:r>
-        <w:t>--</w:t>
-      </w:r>
-      <w:proofErr w:type="spellStart"/>
-      <w:r>
-        <w:t>game</w:t>
-      </w:r>
-      <w:r>
-        <w:rPr>
-          <w:b/>
-          <w:bCs/>
-        </w:rPr>
-        <w:t>Card</w:t>
-      </w:r>
-      <w:proofErr w:type="spellEnd"/>
-      <w:r>
-        <w:rPr>
-          <w:b/>
-          <w:bCs/>
-        </w:rPr>
-        <w:t xml:space="preserve"> Structure:</w:t>
+        <w:t>Card Structure:</w:t>
       </w:r>
     </w:p>
     <w:p>
@@ -1420,7 +1198,7 @@
     <w:p>
       <w:r>
         <w:pict w14:anchorId="2C7DF5D2">
-          <v:rect id="_x0000_i1065" style="width:0;height:.75pt" o:hralign="center" o:hrstd="t" o:hr="t" fillcolor="#a0a0a0" stroked="f"/>
+          <v:rect id="_x0000_i1029" style="width:0;height:.75pt" o:hralign="center" o:hrstd="t" o:hr="t" fillcolor="#a0a0a0" stroked="f"/>
         </w:pict>
       </w:r>
     </w:p>
@@ -1456,41 +1234,17 @@
         <w:t>Layout:</w:t>
       </w:r>
       <w:r>
-        <w:t> Two-column layout with video and </w:t>
-      </w:r>
-      <w:proofErr w:type="spellStart"/>
-      <w:r>
-        <w:t>information</w:t>
+        <w:t> Two-column layout with video and information</w:t>
       </w:r>
       <w:r>
         <w:rPr>
           <w:b/>
           <w:bCs/>
         </w:rPr>
-        <w:t>CSS</w:t>
-      </w:r>
-      <w:proofErr w:type="spellEnd"/>
-      <w:r>
-        <w:rPr>
-          <w:b/>
-          <w:bCs/>
-        </w:rPr>
-        <w:t xml:space="preserve"> Classes</w:t>
-      </w:r>
-      <w:proofErr w:type="gramStart"/>
-      <w:r>
-        <w:rPr>
-          <w:b/>
-          <w:bCs/>
-        </w:rPr>
-        <w:t>:</w:t>
-      </w:r>
-      <w:r>
-        <w:t> .spotlight</w:t>
-      </w:r>
-      <w:proofErr w:type="gramEnd"/>
-      <w:r>
-        <w:t>-*</w:t>
+        <w:t>CSS Classes:</w:t>
+      </w:r>
+      <w:r>
+        <w:t> .spotlight-*</w:t>
       </w:r>
       <w:r>
         <w:rPr>
@@ -1515,15 +1269,7 @@
         <w:t>Video Section:</w:t>
       </w:r>
       <w:r>
-        <w:t> Embedded </w:t>
-      </w:r>
-      <w:proofErr w:type="spellStart"/>
-      <w:r>
-        <w:t>iframe</w:t>
-      </w:r>
-      <w:proofErr w:type="spellEnd"/>
-      <w:r>
-        <w:t xml:space="preserve"> with 4:3, 9:16, or 16:9 aspect ratios</w:t>
+        <w:t> Embedded iframe with 4:3, 9:16, or 16:9 aspect ratios</w:t>
       </w:r>
     </w:p>
     <w:p>
@@ -1687,7 +1433,7 @@
     <w:p>
       <w:r>
         <w:pict w14:anchorId="774C4869">
-          <v:rect id="_x0000_i1066" style="width:0;height:.75pt" o:hralign="center" o:hrstd="t" o:hr="t" fillcolor="#a0a0a0" stroked="f"/>
+          <v:rect id="_x0000_i1030" style="width:0;height:.75pt" o:hralign="center" o:hrstd="t" o:hr="t" fillcolor="#a0a0a0" stroked="f"/>
         </w:pict>
       </w:r>
     </w:p>
@@ -1723,136 +1469,64 @@
         <w:t>Aspect Ratios:</w:t>
       </w:r>
       <w:r>
-        <w:t xml:space="preserve"> All poster-based cards maintained 2:3 aspect </w:t>
-      </w:r>
-      <w:proofErr w:type="spellStart"/>
-      <w:r>
-        <w:t>ratio</w:t>
+        <w:t> All poster-based cards maintained 2:3 aspect ratio</w:t>
       </w:r>
       <w:r>
         <w:rPr>
           <w:b/>
           <w:bCs/>
         </w:rPr>
-        <w:t>Image</w:t>
-      </w:r>
-      <w:proofErr w:type="spellEnd"/>
+        <w:t>Image Sources:</w:t>
+      </w:r>
+      <w:r>
+        <w:t> TMDB API with fallback placeholders</w:t>
+      </w:r>
       <w:r>
         <w:rPr>
           <w:b/>
           <w:bCs/>
         </w:rPr>
-        <w:t xml:space="preserve"> Sources:</w:t>
-      </w:r>
-      <w:r>
-        <w:t xml:space="preserve"> TMDB API with fallback </w:t>
-      </w:r>
-      <w:proofErr w:type="spellStart"/>
-      <w:r>
-        <w:t>placeholders</w:t>
+        <w:t>Responsive Behavior:</w:t>
+      </w:r>
+      <w:r>
+        <w:t> Mobile-first with desktop enhancements</w:t>
       </w:r>
       <w:r>
         <w:rPr>
           <w:b/>
           <w:bCs/>
         </w:rPr>
-        <w:t>Responsive</w:t>
-      </w:r>
-      <w:proofErr w:type="spellEnd"/>
+        <w:t>Action Systems:</w:t>
+      </w:r>
+      <w:r>
+        <w:t> Context-appropriate actions per section</w:t>
+      </w:r>
       <w:r>
         <w:rPr>
           <w:b/>
           <w:bCs/>
         </w:rPr>
-        <w:t xml:space="preserve"> Behavior:</w:t>
-      </w:r>
-      <w:r>
-        <w:t xml:space="preserve"> Mobile-first with desktop </w:t>
-      </w:r>
-      <w:proofErr w:type="spellStart"/>
-      <w:r>
-        <w:t>enhancements</w:t>
+        <w:t>Status Indicators:</w:t>
+      </w:r>
+      <w:r>
+        <w:t> Visual badges for different states</w:t>
       </w:r>
       <w:r>
         <w:rPr>
           <w:b/>
           <w:bCs/>
         </w:rPr>
-        <w:t>Action</w:t>
-      </w:r>
-      <w:proofErr w:type="spellEnd"/>
+        <w:t>Hover Effects:</w:t>
+      </w:r>
+      <w:r>
+        <w:t> Progressive disclosure of additional actions</w:t>
+      </w:r>
       <w:r>
         <w:rPr>
           <w:b/>
           <w:bCs/>
         </w:rPr>
-        <w:t xml:space="preserve"> Systems:</w:t>
-      </w:r>
-      <w:r>
-        <w:t xml:space="preserve"> Context-appropriate actions per </w:t>
-      </w:r>
-      <w:proofErr w:type="spellStart"/>
-      <w:r>
-        <w:t>section</w:t>
-      </w:r>
-      <w:r>
-        <w:rPr>
-          <w:b/>
-          <w:bCs/>
-        </w:rPr>
-        <w:t>Status</w:t>
-      </w:r>
-      <w:proofErr w:type="spellEnd"/>
-      <w:r>
-        <w:rPr>
-          <w:b/>
-          <w:bCs/>
-        </w:rPr>
-        <w:t xml:space="preserve"> Indicators:</w:t>
-      </w:r>
-      <w:r>
-        <w:t> Visual badges for different </w:t>
-      </w:r>
-      <w:proofErr w:type="spellStart"/>
-      <w:r>
-        <w:t>states</w:t>
-      </w:r>
-      <w:r>
-        <w:rPr>
-          <w:b/>
-          <w:bCs/>
-        </w:rPr>
-        <w:t>Hover</w:t>
-      </w:r>
-      <w:proofErr w:type="spellEnd"/>
-      <w:r>
-        <w:rPr>
-          <w:b/>
-          <w:bCs/>
-        </w:rPr>
-        <w:t xml:space="preserve"> Effects:</w:t>
-      </w:r>
-      <w:r>
-        <w:t xml:space="preserve"> Progressive disclosure of additional </w:t>
-      </w:r>
-      <w:proofErr w:type="spellStart"/>
-      <w:r>
-        <w:t>actions</w:t>
-      </w:r>
-      <w:r>
-        <w:rPr>
-          <w:b/>
-          <w:bCs/>
-        </w:rPr>
-        <w:t>Performance</w:t>
-      </w:r>
-      <w:proofErr w:type="spellEnd"/>
-      <w:r>
-        <w:rPr>
-          <w:b/>
-          <w:bCs/>
-        </w:rPr>
-        <w:t xml:space="preserve"> Features:</w:t>
+        <w:t>Performance Features:</w:t>
       </w:r>
     </w:p>
     <w:p>
@@ -1873,18 +1547,8 @@
           <w:numId w:val="67"/>
         </w:numPr>
       </w:pPr>
-      <w:proofErr w:type="spellStart"/>
-      <w:proofErr w:type="gramStart"/>
-      <w:r>
-        <w:t>Srcset</w:t>
-      </w:r>
-      <w:proofErr w:type="spellEnd"/>
-      <w:r>
-        <w:t> for</w:t>
-      </w:r>
-      <w:proofErr w:type="gramEnd"/>
-      <w:r>
-        <w:t xml:space="preserve"> responsive images</w:t>
+      <w:r>
+        <w:t>Srcset for responsive images</w:t>
       </w:r>
     </w:p>
     <w:p>
@@ -1936,23 +1600,7 @@
           <w:b/>
           <w:bCs/>
         </w:rPr>
-        <w:t> Complete Overflow Menu System - </w:t>
-      </w:r>
-      <w:proofErr w:type="spellStart"/>
-      <w:r>
-        <w:rPr>
-          <w:b/>
-          <w:bCs/>
-        </w:rPr>
-        <w:t>Flicklet</w:t>
-      </w:r>
-      <w:proofErr w:type="spellEnd"/>
-      <w:r>
-        <w:rPr>
-          <w:b/>
-          <w:bCs/>
-        </w:rPr>
-        <w:t xml:space="preserve"> TV Tracker</w:t>
+        <w:t> Complete Overflow Menu System - Flicklet TV Tracker</w:t>
       </w:r>
     </w:p>
     <w:p>
@@ -1987,26 +1635,14 @@
         <w:t>Layout:</w:t>
       </w:r>
       <w:r>
-        <w:t xml:space="preserve"> Horizontal scrolling carousels with compact poster </w:t>
-      </w:r>
-      <w:proofErr w:type="spellStart"/>
-      <w:r>
-        <w:t>cards</w:t>
+        <w:t> Horizontal scrolling carousels with compact poster cards</w:t>
       </w:r>
       <w:r>
         <w:rPr>
           <w:b/>
           <w:bCs/>
         </w:rPr>
-        <w:t>Overflow</w:t>
-      </w:r>
-      <w:proofErr w:type="spellEnd"/>
-      <w:r>
-        <w:rPr>
-          <w:b/>
-          <w:bCs/>
-        </w:rPr>
-        <w:t> Actions:</w:t>
+        <w:t>Overflow Actions:</w:t>
       </w:r>
     </w:p>
     <w:p>
@@ -2149,26 +1785,14 @@
         <w:t>Layout:</w:t>
       </w:r>
       <w:r>
-        <w:t xml:space="preserve"> Desktop - horizontal (poster left, content right), Mobile - vertical (poster top, content </w:t>
-      </w:r>
-      <w:proofErr w:type="gramStart"/>
-      <w:r>
-        <w:t>below)</w:t>
+        <w:t> Desktop - horizontal (poster left, content right), Mobile - vertical (poster top, content below)</w:t>
       </w:r>
       <w:r>
         <w:rPr>
           <w:b/>
           <w:bCs/>
         </w:rPr>
-        <w:t>Overflow</w:t>
-      </w:r>
-      <w:proofErr w:type="gramEnd"/>
-      <w:r>
-        <w:rPr>
-          <w:b/>
-          <w:bCs/>
-        </w:rPr>
-        <w:t xml:space="preserve"> Actions:</w:t>
+        <w:t>Overflow Actions:</w:t>
       </w:r>
     </w:p>
     <w:p>
@@ -2258,15 +1882,7 @@
         <w:t>Rate Show</w:t>
       </w:r>
       <w:r>
-        <w:t xml:space="preserve"> - </w:t>
-      </w:r>
-      <w:proofErr w:type="gramStart"/>
-      <w:r>
-        <w:t>1-5 star</w:t>
-      </w:r>
-      <w:proofErr w:type="gramEnd"/>
-      <w:r>
-        <w:t xml:space="preserve"> rating system</w:t>
+        <w:t> - 1-5 star rating system</w:t>
       </w:r>
     </w:p>
     <w:p>
@@ -2374,26 +1990,14 @@
         <w:t>Layout:</w:t>
       </w:r>
       <w:r>
-        <w:t xml:space="preserve"> Grid layout with poster-focused </w:t>
-      </w:r>
-      <w:proofErr w:type="spellStart"/>
-      <w:r>
-        <w:t>design</w:t>
+        <w:t> Grid layout with poster-focused design</w:t>
       </w:r>
       <w:r>
         <w:rPr>
           <w:b/>
           <w:bCs/>
         </w:rPr>
-        <w:t>Overflow</w:t>
-      </w:r>
-      <w:proofErr w:type="spellEnd"/>
-      <w:r>
-        <w:rPr>
-          <w:b/>
-          <w:bCs/>
-        </w:rPr>
-        <w:t> Actions:</w:t>
+        <w:t>Overflow Actions:</w:t>
       </w:r>
     </w:p>
     <w:p>
@@ -2572,26 +2176,14 @@
         <w:t>Layout:</w:t>
       </w:r>
       <w:r>
-        <w:t xml:space="preserve"> Horizontal scrolling rows with poster </w:t>
-      </w:r>
-      <w:proofErr w:type="spellStart"/>
-      <w:r>
-        <w:t>cards</w:t>
+        <w:t> Horizontal scrolling rows with poster cards</w:t>
       </w:r>
       <w:r>
         <w:rPr>
           <w:b/>
           <w:bCs/>
         </w:rPr>
-        <w:t>Overflow</w:t>
-      </w:r>
-      <w:proofErr w:type="spellEnd"/>
-      <w:r>
-        <w:rPr>
-          <w:b/>
-          <w:bCs/>
-        </w:rPr>
-        <w:t xml:space="preserve"> Actions:</w:t>
+        <w:t>Overflow Actions:</w:t>
       </w:r>
     </w:p>
     <w:p>
@@ -2788,26 +2380,14 @@
         <w:t>Layout:</w:t>
       </w:r>
       <w:r>
-        <w:t> Vertical card with header, body, and </w:t>
-      </w:r>
-      <w:proofErr w:type="spellStart"/>
-      <w:r>
-        <w:t>actions</w:t>
+        <w:t> Vertical card with header, body, and actions</w:t>
       </w:r>
       <w:r>
         <w:rPr>
           <w:b/>
           <w:bCs/>
         </w:rPr>
-        <w:t>Overflow</w:t>
-      </w:r>
-      <w:proofErr w:type="spellEnd"/>
-      <w:r>
-        <w:rPr>
-          <w:b/>
-          <w:bCs/>
-        </w:rPr>
-        <w:t xml:space="preserve"> Actions:</w:t>
+        <w:t>Overflow Actions:</w:t>
       </w:r>
     </w:p>
     <w:p>
@@ -2915,26 +2495,14 @@
         <w:t>Layout:</w:t>
       </w:r>
       <w:r>
-        <w:t xml:space="preserve"> Two-column layout with video and </w:t>
-      </w:r>
-      <w:proofErr w:type="spellStart"/>
-      <w:r>
-        <w:t>information</w:t>
+        <w:t> Two-column layout with video and information</w:t>
       </w:r>
       <w:r>
         <w:rPr>
           <w:b/>
           <w:bCs/>
         </w:rPr>
-        <w:t>Overflow</w:t>
-      </w:r>
-      <w:proofErr w:type="spellEnd"/>
-      <w:r>
-        <w:rPr>
-          <w:b/>
-          <w:bCs/>
-        </w:rPr>
-        <w:t xml:space="preserve"> Actions:</w:t>
+        <w:t>Overflow Actions:</w:t>
       </w:r>
     </w:p>
     <w:p>
@@ -3469,15 +3037,7 @@
         </w:numPr>
       </w:pPr>
       <w:r>
-        <w:t>Three-dot </w:t>
-      </w:r>
-      <w:proofErr w:type="gramStart"/>
-      <w:r>
-        <w:t>button (•••</w:t>
-      </w:r>
-      <w:proofErr w:type="gramEnd"/>
-      <w:r>
-        <w:t>) in top-right corner of cards</w:t>
+        <w:t>Three-dot button (•••) in top-right corner of cards</w:t>
       </w:r>
     </w:p>
     <w:p>
@@ -3721,11 +3281,9 @@
       </w:r>
     </w:p>
     <w:p>
-      <w:proofErr w:type="spellStart"/>
       <w:r>
         <w:t>javascript</w:t>
       </w:r>
-      <w:proofErr w:type="spellEnd"/>
     </w:p>
     <w:p>
       <w:r>
@@ -3748,46 +3306,13 @@
     </w:p>
     <w:p>
       <w:r>
-        <w:t>    </w:t>
-      </w:r>
-      <w:proofErr w:type="spellStart"/>
-      <w:proofErr w:type="gramStart"/>
-      <w:r>
-        <w:t>openEpisodeModal</w:t>
-      </w:r>
-      <w:proofErr w:type="spellEnd"/>
-      <w:r>
-        <w:t>(</w:t>
-      </w:r>
-      <w:proofErr w:type="spellStart"/>
-      <w:proofErr w:type="gramEnd"/>
-      <w:r>
-        <w:t>seriesId</w:t>
-      </w:r>
-      <w:proofErr w:type="spellEnd"/>
-      <w:r>
-        <w:t>, </w:t>
-      </w:r>
-      <w:proofErr w:type="spellStart"/>
-      <w:r>
-        <w:t>seriesTitle</w:t>
-      </w:r>
-      <w:proofErr w:type="spellEnd"/>
-      <w:proofErr w:type="gramStart"/>
-      <w:r>
-        <w:t>);</w:t>
-      </w:r>
-      <w:proofErr w:type="gramEnd"/>
+        <w:t>    openEpisodeModal(seriesId, seriesTitle);</w:t>
+      </w:r>
     </w:p>
     <w:p>
       <w:r>
-        <w:t>    </w:t>
-      </w:r>
-      <w:proofErr w:type="gramStart"/>
-      <w:r>
-        <w:t>break;</w:t>
-      </w:r>
-      <w:proofErr w:type="gramEnd"/>
+        <w:t>    break;</w:t>
+      </w:r>
     </w:p>
     <w:p>
       <w:r>
@@ -3796,31 +3321,13 @@
     </w:p>
     <w:p>
       <w:r>
-        <w:t>    </w:t>
-      </w:r>
-      <w:proofErr w:type="spellStart"/>
-      <w:r>
-        <w:t>showTriviaSection</w:t>
-      </w:r>
-      <w:proofErr w:type="spellEnd"/>
-      <w:r>
-        <w:t>(card</w:t>
-      </w:r>
-      <w:proofErr w:type="gramStart"/>
-      <w:r>
-        <w:t>);</w:t>
-      </w:r>
-      <w:proofErr w:type="gramEnd"/>
+        <w:t>    showTriviaSection(card);</w:t>
+      </w:r>
     </w:p>
     <w:p>
       <w:r>
-        <w:t>    </w:t>
-      </w:r>
-      <w:proofErr w:type="gramStart"/>
-      <w:r>
-        <w:t>break;</w:t>
-      </w:r>
-      <w:proofErr w:type="gramEnd"/>
+        <w:t>    break;</w:t>
+      </w:r>
     </w:p>
     <w:p>
       <w:r>
@@ -3829,36 +3336,13 @@
     </w:p>
     <w:p>
       <w:r>
-        <w:t>    </w:t>
-      </w:r>
-      <w:proofErr w:type="spellStart"/>
-      <w:r>
-        <w:t>openBloopersModal</w:t>
-      </w:r>
-      <w:proofErr w:type="spellEnd"/>
-      <w:r>
-        <w:t>(</w:t>
-      </w:r>
-      <w:proofErr w:type="spellStart"/>
-      <w:r>
-        <w:t>showId</w:t>
-      </w:r>
-      <w:proofErr w:type="spellEnd"/>
-      <w:proofErr w:type="gramStart"/>
-      <w:r>
-        <w:t>);</w:t>
-      </w:r>
-      <w:proofErr w:type="gramEnd"/>
+        <w:t>    openBloopersModal(showId);</w:t>
+      </w:r>
     </w:p>
     <w:p>
       <w:r>
-        <w:t>    </w:t>
-      </w:r>
-      <w:proofErr w:type="gramStart"/>
-      <w:r>
-        <w:t>break;</w:t>
-      </w:r>
-      <w:proofErr w:type="gramEnd"/>
+        <w:t>    break;</w:t>
+      </w:r>
     </w:p>
     <w:p>
       <w:r>
@@ -3867,92 +3351,28 @@
     </w:p>
     <w:p>
       <w:r>
-        <w:t>    </w:t>
-      </w:r>
-      <w:proofErr w:type="spellStart"/>
-      <w:r>
-        <w:t>openBehindScenesContent</w:t>
-      </w:r>
-      <w:proofErr w:type="spellEnd"/>
-      <w:r>
-        <w:t>(</w:t>
-      </w:r>
-      <w:proofErr w:type="spellStart"/>
-      <w:r>
-        <w:t>showId</w:t>
-      </w:r>
-      <w:proofErr w:type="spellEnd"/>
-      <w:proofErr w:type="gramStart"/>
-      <w:r>
-        <w:t>);</w:t>
-      </w:r>
-      <w:proofErr w:type="gramEnd"/>
+        <w:t>    openBehindScenesContent(showId);</w:t>
+      </w:r>
     </w:p>
     <w:p>
       <w:r>
-        <w:t>    </w:t>
-      </w:r>
-      <w:proofErr w:type="gramStart"/>
-      <w:r>
-        <w:t>break;</w:t>
-      </w:r>
-      <w:proofErr w:type="gramEnd"/>
+        <w:t>    break;</w:t>
+      </w:r>
     </w:p>
     <w:p>
       <w:r>
-        <w:t>  case '</w:t>
-      </w:r>
-      <w:proofErr w:type="gramStart"/>
-      <w:r>
-        <w:t>not-interested</w:t>
-      </w:r>
-      <w:proofErr w:type="gramEnd"/>
-      <w:r>
-        <w:t>':</w:t>
+        <w:t>  case 'not-interested':</w:t>
       </w:r>
     </w:p>
     <w:p>
       <w:r>
-        <w:t>    </w:t>
-      </w:r>
-      <w:proofErr w:type="spellStart"/>
-      <w:proofErr w:type="gramStart"/>
-      <w:r>
-        <w:t>hideFromResults</w:t>
-      </w:r>
-      <w:proofErr w:type="spellEnd"/>
-      <w:r>
-        <w:t>(</w:t>
-      </w:r>
-      <w:proofErr w:type="spellStart"/>
-      <w:proofErr w:type="gramEnd"/>
-      <w:r>
-        <w:t>itemId</w:t>
-      </w:r>
-      <w:proofErr w:type="spellEnd"/>
-      <w:r>
-        <w:t>, </w:t>
-      </w:r>
-      <w:proofErr w:type="spellStart"/>
-      <w:r>
-        <w:t>mediaType</w:t>
-      </w:r>
-      <w:proofErr w:type="spellEnd"/>
-      <w:proofErr w:type="gramStart"/>
-      <w:r>
-        <w:t>);</w:t>
-      </w:r>
-      <w:proofErr w:type="gramEnd"/>
+        <w:t>    hideFromResults(itemId, mediaType);</w:t>
+      </w:r>
     </w:p>
     <w:p>
       <w:r>
-        <w:t>    </w:t>
-      </w:r>
-      <w:proofErr w:type="gramStart"/>
-      <w:r>
-        <w:t>break;</w:t>
-      </w:r>
-      <w:proofErr w:type="gramEnd"/>
+        <w:t>    break;</w:t>
+      </w:r>
     </w:p>
     <w:p>
       <w:r>
@@ -3961,46 +3381,13 @@
     </w:p>
     <w:p>
       <w:r>
-        <w:t>    </w:t>
-      </w:r>
-      <w:proofErr w:type="spellStart"/>
-      <w:proofErr w:type="gramStart"/>
-      <w:r>
-        <w:t>openRatingModal</w:t>
-      </w:r>
-      <w:proofErr w:type="spellEnd"/>
-      <w:r>
-        <w:t>(</w:t>
-      </w:r>
-      <w:proofErr w:type="spellStart"/>
-      <w:proofErr w:type="gramEnd"/>
-      <w:r>
-        <w:t>itemId</w:t>
-      </w:r>
-      <w:proofErr w:type="spellEnd"/>
-      <w:r>
-        <w:t>, </w:t>
-      </w:r>
-      <w:proofErr w:type="spellStart"/>
-      <w:r>
-        <w:t>mediaType</w:t>
-      </w:r>
-      <w:proofErr w:type="spellEnd"/>
-      <w:proofErr w:type="gramStart"/>
-      <w:r>
-        <w:t>);</w:t>
-      </w:r>
-      <w:proofErr w:type="gramEnd"/>
+        <w:t>    openRatingModal(itemId, mediaType);</w:t>
+      </w:r>
     </w:p>
     <w:p>
       <w:r>
-        <w:t>    </w:t>
-      </w:r>
-      <w:proofErr w:type="gramStart"/>
-      <w:r>
-        <w:t>break;</w:t>
-      </w:r>
-      <w:proofErr w:type="gramEnd"/>
+        <w:t>    break;</w:t>
+      </w:r>
     </w:p>
     <w:p>
       <w:r>
@@ -28237,6 +27624,7 @@
   <w:style w:type="character" w:default="1" w:styleId="DefaultParagraphFont">
     <w:name w:val="Default Paragraph Font"/>
     <w:uiPriority w:val="1"/>
+    <w:semiHidden/>
     <w:unhideWhenUsed/>
   </w:style>
   <w:style w:type="table" w:default="1" w:styleId="TableNormal">

</xml_diff>